<commit_message>
Check of component list
</commit_message>
<xml_diff>
--- a/Design/Interface board/2019_02_26Component-request.docx
+++ b/Design/Interface board/2019_02_26Component-request.docx
@@ -4,7 +4,7 @@
   <w:body>
     <w:p>
       <w:pPr>
-        <w:pStyle w:val="Textosinformato"/>
+        <w:pStyle w:val="Almindeligtekst"/>
         <w:rPr>
           <w:sz w:val="22"/>
           <w:szCs w:val="22"/>
@@ -108,17 +108,17 @@
     </w:p>
     <w:p>
       <w:pPr>
-        <w:pStyle w:val="Textosinformato"/>
-        <w:rPr>
-          <w:sz w:val="22"/>
-          <w:szCs w:val="22"/>
-          <w:lang w:val="en-US" w:eastAsia="en-US"/>
-        </w:rPr>
-      </w:pPr>
-    </w:p>
-    <w:p>
-      <w:pPr>
-        <w:pStyle w:val="Textosinformato"/>
+        <w:pStyle w:val="Almindeligtekst"/>
+        <w:rPr>
+          <w:sz w:val="22"/>
+          <w:szCs w:val="22"/>
+          <w:lang w:val="en-US" w:eastAsia="en-US"/>
+        </w:rPr>
+      </w:pPr>
+    </w:p>
+    <w:p>
+      <w:pPr>
+        <w:pStyle w:val="Almindeligtekst"/>
         <w:rPr>
           <w:b/>
           <w:i/>
@@ -160,17 +160,17 @@
     </w:p>
     <w:p>
       <w:pPr>
-        <w:pStyle w:val="Textosinformato"/>
-        <w:rPr>
-          <w:sz w:val="22"/>
-          <w:szCs w:val="22"/>
-          <w:lang w:val="en-US" w:eastAsia="en-US"/>
-        </w:rPr>
-      </w:pPr>
-    </w:p>
-    <w:p>
-      <w:pPr>
-        <w:pStyle w:val="Textosinformato"/>
+        <w:pStyle w:val="Almindeligtekst"/>
+        <w:rPr>
+          <w:sz w:val="22"/>
+          <w:szCs w:val="22"/>
+          <w:lang w:val="en-US" w:eastAsia="en-US"/>
+        </w:rPr>
+      </w:pPr>
+    </w:p>
+    <w:p>
+      <w:pPr>
+        <w:pStyle w:val="Almindeligtekst"/>
         <w:rPr>
           <w:sz w:val="22"/>
           <w:szCs w:val="22"/>
@@ -196,17 +196,17 @@
     </w:p>
     <w:p>
       <w:pPr>
-        <w:pStyle w:val="Textosinformato"/>
-        <w:rPr>
-          <w:sz w:val="22"/>
-          <w:szCs w:val="22"/>
-          <w:lang w:val="en-US" w:eastAsia="en-US"/>
-        </w:rPr>
-      </w:pPr>
-    </w:p>
-    <w:p>
-      <w:pPr>
-        <w:pStyle w:val="Textosinformato"/>
+        <w:pStyle w:val="Almindeligtekst"/>
+        <w:rPr>
+          <w:sz w:val="22"/>
+          <w:szCs w:val="22"/>
+          <w:lang w:val="en-US" w:eastAsia="en-US"/>
+        </w:rPr>
+      </w:pPr>
+    </w:p>
+    <w:p>
+      <w:pPr>
+        <w:pStyle w:val="Almindeligtekst"/>
         <w:rPr>
           <w:sz w:val="22"/>
           <w:szCs w:val="22"/>
@@ -232,17 +232,17 @@
     </w:p>
     <w:p>
       <w:pPr>
-        <w:pStyle w:val="Textosinformato"/>
-        <w:rPr>
-          <w:sz w:val="22"/>
-          <w:szCs w:val="22"/>
-          <w:lang w:val="en-US" w:eastAsia="en-US"/>
-        </w:rPr>
-      </w:pPr>
-    </w:p>
-    <w:p>
-      <w:pPr>
-        <w:pStyle w:val="Textosinformato"/>
+        <w:pStyle w:val="Almindeligtekst"/>
+        <w:rPr>
+          <w:sz w:val="22"/>
+          <w:szCs w:val="22"/>
+          <w:lang w:val="en-US" w:eastAsia="en-US"/>
+        </w:rPr>
+      </w:pPr>
+    </w:p>
+    <w:p>
+      <w:pPr>
+        <w:pStyle w:val="Almindeligtekst"/>
         <w:rPr>
           <w:sz w:val="22"/>
           <w:szCs w:val="22"/>
@@ -260,333 +260,363 @@
     </w:p>
     <w:p>
       <w:pPr>
-        <w:pStyle w:val="Textosinformato"/>
-        <w:rPr>
-          <w:rFonts w:ascii="Arial" w:hAnsi="Arial" w:cs="Arial"/>
-          <w:sz w:val="20"/>
-          <w:szCs w:val="20"/>
-        </w:rPr>
-      </w:pPr>
-      <w:r>
-        <w:rPr>
-          <w:rFonts w:ascii="Arial" w:hAnsi="Arial" w:cs="Arial"/>
-          <w:sz w:val="20"/>
-          <w:szCs w:val="20"/>
-          <w:highlight w:val="yellow"/>
+        <w:pStyle w:val="Almindeligtekst"/>
+        <w:rPr>
+          <w:rFonts w:ascii="Arial" w:hAnsi="Arial" w:cs="Arial"/>
+          <w:sz w:val="20"/>
+          <w:szCs w:val="20"/>
+          <w:lang w:val="en-US"/>
+        </w:rPr>
+      </w:pPr>
+      <w:r>
+        <w:rPr>
+          <w:rFonts w:ascii="Arial" w:hAnsi="Arial" w:cs="Arial"/>
+          <w:sz w:val="20"/>
+          <w:szCs w:val="20"/>
+          <w:lang w:val="en-US"/>
         </w:rPr>
         <w:t>768-7893, 5</w:t>
       </w:r>
     </w:p>
     <w:p>
       <w:pPr>
-        <w:pStyle w:val="Textosinformato"/>
-        <w:rPr>
-          <w:rFonts w:ascii="Arial" w:hAnsi="Arial" w:cs="Arial"/>
-          <w:sz w:val="20"/>
-          <w:szCs w:val="20"/>
-        </w:rPr>
-      </w:pPr>
-      <w:r>
-        <w:rPr>
-          <w:rFonts w:ascii="Arial" w:hAnsi="Arial" w:cs="Arial"/>
-          <w:sz w:val="20"/>
-          <w:szCs w:val="20"/>
-          <w:highlight w:val="yellow"/>
+        <w:pStyle w:val="Almindeligtekst"/>
+        <w:rPr>
+          <w:rFonts w:ascii="Arial" w:hAnsi="Arial" w:cs="Arial"/>
+          <w:sz w:val="20"/>
+          <w:szCs w:val="20"/>
+          <w:lang w:val="en-US"/>
+        </w:rPr>
+      </w:pPr>
+      <w:r>
+        <w:rPr>
+          <w:rFonts w:ascii="Arial" w:hAnsi="Arial" w:cs="Arial"/>
+          <w:sz w:val="20"/>
+          <w:szCs w:val="20"/>
+          <w:lang w:val="en-US"/>
         </w:rPr>
         <w:t>774-3482, 5</w:t>
       </w:r>
     </w:p>
     <w:p>
       <w:pPr>
-        <w:pStyle w:val="Textosinformato"/>
-        <w:rPr>
-          <w:rFonts w:ascii="Arial" w:hAnsi="Arial" w:cs="Arial"/>
-          <w:sz w:val="20"/>
-          <w:szCs w:val="20"/>
-        </w:rPr>
-      </w:pPr>
-      <w:r>
-        <w:rPr>
-          <w:rFonts w:ascii="Arial" w:hAnsi="Arial" w:cs="Arial"/>
-          <w:sz w:val="20"/>
-          <w:szCs w:val="20"/>
-          <w:highlight w:val="yellow"/>
+        <w:pStyle w:val="Almindeligtekst"/>
+        <w:rPr>
+          <w:rFonts w:ascii="Arial" w:hAnsi="Arial" w:cs="Arial"/>
+          <w:sz w:val="20"/>
+          <w:szCs w:val="20"/>
+          <w:lang w:val="en-US"/>
+        </w:rPr>
+      </w:pPr>
+      <w:r>
+        <w:rPr>
+          <w:rFonts w:ascii="Arial" w:hAnsi="Arial" w:cs="Arial"/>
+          <w:sz w:val="20"/>
+          <w:szCs w:val="20"/>
+          <w:lang w:val="en-US"/>
         </w:rPr>
         <w:t>154-8178, 5</w:t>
-      </w:r>
-    </w:p>
-    <w:p>
-      <w:pPr>
-        <w:pStyle w:val="Textosinformato"/>
-        <w:rPr>
-          <w:rFonts w:ascii="Arial" w:hAnsi="Arial" w:cs="Arial"/>
-          <w:sz w:val="20"/>
-          <w:szCs w:val="20"/>
-        </w:rPr>
-      </w:pPr>
-      <w:r>
-        <w:rPr>
-          <w:rFonts w:ascii="Arial" w:hAnsi="Arial" w:cs="Arial"/>
-          <w:sz w:val="20"/>
-          <w:szCs w:val="20"/>
-        </w:rPr>
-        <w:t>807-4863, 10</w:t>
-      </w:r>
-    </w:p>
-    <w:p>
-      <w:pPr>
-        <w:pStyle w:val="Textosinformato"/>
-        <w:rPr>
-          <w:rFonts w:ascii="Arial" w:hAnsi="Arial" w:cs="Arial"/>
-          <w:sz w:val="20"/>
-          <w:szCs w:val="20"/>
-        </w:rPr>
-      </w:pPr>
-      <w:r>
-        <w:rPr>
-          <w:rFonts w:ascii="Arial" w:hAnsi="Arial" w:cs="Arial"/>
-          <w:sz w:val="20"/>
-          <w:szCs w:val="20"/>
-        </w:rPr>
-        <w:t>828-3357, 20</w:t>
-      </w:r>
-    </w:p>
-    <w:p>
-      <w:pPr>
-        <w:pStyle w:val="Textosinformato"/>
-        <w:rPr>
-          <w:rFonts w:ascii="Arial" w:hAnsi="Arial" w:cs="Arial"/>
-          <w:bCs/>
-          <w:sz w:val="20"/>
-          <w:szCs w:val="20"/>
-        </w:rPr>
-      </w:pPr>
-      <w:r>
-        <w:rPr>
-          <w:rFonts w:ascii="Arial" w:hAnsi="Arial" w:cs="Arial"/>
-          <w:bCs/>
-          <w:sz w:val="20"/>
-          <w:szCs w:val="20"/>
-        </w:rPr>
-        <w:t>686-9489, 25</w:t>
-      </w:r>
-    </w:p>
-    <w:p>
-      <w:pPr>
-        <w:pStyle w:val="Textosinformato"/>
-        <w:rPr>
-          <w:rFonts w:ascii="Arial" w:hAnsi="Arial" w:cs="Arial"/>
-          <w:bCs/>
-          <w:sz w:val="20"/>
-          <w:szCs w:val="20"/>
-        </w:rPr>
-      </w:pPr>
-      <w:r>
-        <w:rPr>
-          <w:rFonts w:ascii="Arial" w:hAnsi="Arial" w:cs="Arial"/>
-          <w:bCs/>
-          <w:sz w:val="20"/>
-          <w:szCs w:val="20"/>
-        </w:rPr>
-        <w:t>151-3215, 25</w:t>
-      </w:r>
-    </w:p>
-    <w:p>
-      <w:pPr>
-        <w:pStyle w:val="Textosinformato"/>
-        <w:rPr>
-          <w:rFonts w:ascii="Arial" w:hAnsi="Arial" w:cs="Arial"/>
-          <w:bCs/>
-          <w:sz w:val="20"/>
-          <w:szCs w:val="20"/>
-        </w:rPr>
-      </w:pPr>
-      <w:r>
-        <w:rPr>
-          <w:rFonts w:ascii="Arial" w:hAnsi="Arial" w:cs="Arial"/>
-          <w:bCs/>
-          <w:sz w:val="20"/>
-          <w:szCs w:val="20"/>
-        </w:rPr>
-        <w:t>151-3205, 25</w:t>
-      </w:r>
-    </w:p>
-    <w:p>
-      <w:pPr>
-        <w:pStyle w:val="Textosinformato"/>
-        <w:rPr>
-          <w:rFonts w:ascii="Arial" w:hAnsi="Arial" w:cs="Arial"/>
-          <w:bCs/>
-          <w:sz w:val="20"/>
-          <w:szCs w:val="20"/>
-        </w:rPr>
-      </w:pPr>
-      <w:r>
-        <w:rPr>
-          <w:rFonts w:ascii="Arial" w:hAnsi="Arial" w:cs="Arial"/>
-          <w:bCs/>
-          <w:sz w:val="20"/>
-          <w:szCs w:val="20"/>
-        </w:rPr>
-        <w:t xml:space="preserve">171-1989, </w:t>
-      </w:r>
-      <w:r>
-        <w:rPr>
-          <w:rFonts w:ascii="Arial" w:hAnsi="Arial" w:cs="Arial"/>
-          <w:bCs/>
-          <w:sz w:val="20"/>
-          <w:szCs w:val="20"/>
-        </w:rPr>
-        <w:t>5</w:t>
-      </w:r>
-    </w:p>
-    <w:p>
-      <w:pPr>
-        <w:pStyle w:val="Textosinformato"/>
-        <w:rPr>
-          <w:rFonts w:ascii="Arial" w:hAnsi="Arial" w:cs="Arial"/>
-          <w:bCs/>
-          <w:sz w:val="20"/>
-          <w:szCs w:val="20"/>
-        </w:rPr>
-      </w:pPr>
-      <w:r>
-        <w:rPr>
-          <w:rFonts w:ascii="Arial" w:hAnsi="Arial" w:cs="Arial"/>
-          <w:bCs/>
-          <w:sz w:val="20"/>
-          <w:szCs w:val="20"/>
-        </w:rPr>
-        <w:t>710-4465, 25</w:t>
-      </w:r>
-    </w:p>
-    <w:p>
-      <w:pPr>
-        <w:pStyle w:val="Textosinformato"/>
-        <w:rPr>
-          <w:sz w:val="22"/>
-          <w:szCs w:val="22"/>
-          <w:lang w:val="en-US" w:eastAsia="en-US"/>
-        </w:rPr>
-      </w:pPr>
-      <w:r>
-        <w:rPr>
-          <w:rFonts w:ascii="Arial" w:hAnsi="Arial" w:cs="Arial"/>
-          <w:bCs/>
-          <w:sz w:val="20"/>
-          <w:szCs w:val="20"/>
-        </w:rPr>
-        <w:t>670-8823, 25</w:t>
-      </w:r>
-    </w:p>
-    <w:p>
-      <w:pPr>
-        <w:pStyle w:val="Textosinformato"/>
-        <w:rPr>
-          <w:sz w:val="22"/>
-          <w:szCs w:val="22"/>
-          <w:lang w:val="en-US" w:eastAsia="en-US"/>
-        </w:rPr>
-      </w:pPr>
-      <w:r>
-        <w:rPr>
-          <w:sz w:val="22"/>
-          <w:szCs w:val="22"/>
-          <w:lang w:val="en-US" w:eastAsia="en-US"/>
-        </w:rPr>
-        <w:t>Farnell</w:t>
-      </w:r>
-      <w:r>
-        <w:rPr>
-          <w:sz w:val="22"/>
-          <w:szCs w:val="22"/>
-          <w:lang w:val="en-US" w:eastAsia="en-US"/>
-        </w:rPr>
-        <w:t xml:space="preserve"> Components:</w:t>
-      </w:r>
-    </w:p>
-    <w:p>
-      <w:pPr>
-        <w:pStyle w:val="Textosinformato"/>
-        <w:rPr>
-          <w:rFonts w:ascii="Arial" w:hAnsi="Arial" w:cs="Arial"/>
-          <w:sz w:val="20"/>
-          <w:szCs w:val="20"/>
-        </w:rPr>
-      </w:pPr>
-      <w:r>
-        <w:rPr>
-          <w:rFonts w:ascii="Arial" w:hAnsi="Arial" w:cs="Arial"/>
-          <w:sz w:val="20"/>
-          <w:szCs w:val="20"/>
-        </w:rPr>
-        <w:t>1696320, 2</w:t>
-      </w:r>
-    </w:p>
-    <w:p>
-      <w:pPr>
-        <w:pStyle w:val="Textosinformato"/>
-        <w:rPr>
-          <w:rFonts w:ascii="Arial" w:hAnsi="Arial" w:cs="Arial"/>
-          <w:sz w:val="20"/>
-          <w:szCs w:val="20"/>
-        </w:rPr>
-      </w:pPr>
-      <w:r>
-        <w:rPr>
-          <w:rFonts w:ascii="Arial" w:hAnsi="Arial" w:cs="Arial"/>
-          <w:sz w:val="20"/>
-          <w:szCs w:val="20"/>
-        </w:rPr>
-        <w:t xml:space="preserve">2420070, </w:t>
-      </w:r>
-      <w:r>
-        <w:rPr>
-          <w:rFonts w:ascii="Arial" w:hAnsi="Arial" w:cs="Arial"/>
-          <w:sz w:val="20"/>
-          <w:szCs w:val="20"/>
-        </w:rPr>
-        <w:t>4</w:t>
-      </w:r>
-    </w:p>
-    <w:p>
-      <w:pPr>
-        <w:pStyle w:val="Textosinformato"/>
-        <w:rPr>
-          <w:lang w:val="en-US"/>
-        </w:rPr>
-      </w:pPr>
-      <w:r>
-        <w:rPr>
-          <w:rFonts w:ascii="Arial" w:hAnsi="Arial" w:cs="Arial"/>
-          <w:sz w:val="20"/>
-          <w:szCs w:val="20"/>
-        </w:rPr>
-        <w:t>2690217, 4</w:t>
-      </w:r>
-    </w:p>
-    <w:p>
-      <w:pPr>
-        <w:rPr>
-          <w:color w:val="00B050"/>
-          <w:lang w:val="en-US"/>
-        </w:rPr>
-      </w:pPr>
-      <w:r>
-        <w:rPr>
-          <w:color w:val="00B050"/>
-          <w:lang w:val="en-US"/>
-        </w:rPr>
-        <w:t>Example from RS Com</w:t>
       </w:r>
       <w:bookmarkStart w:id="0" w:name="_GoBack"/>
       <w:bookmarkEnd w:id="0"/>
-      <w:r>
+    </w:p>
+    <w:p>
+      <w:pPr>
+        <w:pStyle w:val="Almindeligtekst"/>
+        <w:rPr>
+          <w:rFonts w:ascii="Arial" w:hAnsi="Arial" w:cs="Arial"/>
+          <w:sz w:val="20"/>
+          <w:szCs w:val="20"/>
+          <w:lang w:val="en-US"/>
+        </w:rPr>
+      </w:pPr>
+      <w:r>
+        <w:rPr>
+          <w:rFonts w:ascii="Arial" w:hAnsi="Arial" w:cs="Arial"/>
+          <w:sz w:val="20"/>
+          <w:szCs w:val="20"/>
+          <w:lang w:val="en-US"/>
+        </w:rPr>
+        <w:t>807-4863, 10</w:t>
+      </w:r>
+    </w:p>
+    <w:p>
+      <w:pPr>
+        <w:pStyle w:val="Almindeligtekst"/>
+        <w:rPr>
+          <w:rFonts w:ascii="Arial" w:hAnsi="Arial" w:cs="Arial"/>
+          <w:bCs/>
+          <w:sz w:val="20"/>
+          <w:szCs w:val="20"/>
+          <w:lang w:val="en-US"/>
+        </w:rPr>
+      </w:pPr>
+      <w:r>
+        <w:rPr>
+          <w:rFonts w:ascii="Arial" w:hAnsi="Arial" w:cs="Arial"/>
+          <w:bCs/>
+          <w:sz w:val="20"/>
+          <w:szCs w:val="20"/>
+          <w:lang w:val="en-US"/>
+        </w:rPr>
+        <w:t>686-9489, 25</w:t>
+      </w:r>
+    </w:p>
+    <w:p>
+      <w:pPr>
+        <w:pStyle w:val="Almindeligtekst"/>
+        <w:rPr>
+          <w:rFonts w:ascii="Arial" w:hAnsi="Arial" w:cs="Arial"/>
+          <w:bCs/>
+          <w:sz w:val="20"/>
+          <w:szCs w:val="20"/>
+          <w:lang w:val="en-US"/>
+        </w:rPr>
+      </w:pPr>
+      <w:r>
+        <w:rPr>
+          <w:rFonts w:ascii="Arial" w:hAnsi="Arial" w:cs="Arial"/>
+          <w:bCs/>
+          <w:sz w:val="20"/>
+          <w:szCs w:val="20"/>
+          <w:lang w:val="en-US"/>
+        </w:rPr>
+        <w:t>151-3215, 25</w:t>
+      </w:r>
+    </w:p>
+    <w:p>
+      <w:pPr>
+        <w:pStyle w:val="Almindeligtekst"/>
+        <w:rPr>
+          <w:rFonts w:ascii="Arial" w:hAnsi="Arial" w:cs="Arial"/>
+          <w:bCs/>
+          <w:sz w:val="20"/>
+          <w:szCs w:val="20"/>
+          <w:lang w:val="en-US"/>
+        </w:rPr>
+      </w:pPr>
+      <w:r>
+        <w:rPr>
+          <w:rFonts w:ascii="Arial" w:hAnsi="Arial" w:cs="Arial"/>
+          <w:bCs/>
+          <w:sz w:val="20"/>
+          <w:szCs w:val="20"/>
+          <w:lang w:val="en-US"/>
+        </w:rPr>
+        <w:t>151-3205, 25</w:t>
+      </w:r>
+    </w:p>
+    <w:p>
+      <w:pPr>
+        <w:pStyle w:val="Almindeligtekst"/>
+        <w:rPr>
+          <w:rFonts w:ascii="Arial" w:hAnsi="Arial" w:cs="Arial"/>
+          <w:bCs/>
+          <w:sz w:val="20"/>
+          <w:szCs w:val="20"/>
+          <w:lang w:val="en-US"/>
+        </w:rPr>
+      </w:pPr>
+      <w:r>
+        <w:rPr>
+          <w:rFonts w:ascii="Arial" w:hAnsi="Arial" w:cs="Arial"/>
+          <w:bCs/>
+          <w:sz w:val="20"/>
+          <w:szCs w:val="20"/>
+          <w:lang w:val="en-US"/>
+        </w:rPr>
+        <w:t xml:space="preserve">171-1989, </w:t>
+      </w:r>
+      <w:r>
+        <w:rPr>
+          <w:rFonts w:ascii="Arial" w:hAnsi="Arial" w:cs="Arial"/>
+          <w:bCs/>
+          <w:sz w:val="20"/>
+          <w:szCs w:val="20"/>
+          <w:lang w:val="en-US"/>
+        </w:rPr>
+        <w:t>5</w:t>
+      </w:r>
+    </w:p>
+    <w:p>
+      <w:pPr>
+        <w:pStyle w:val="Almindeligtekst"/>
+        <w:rPr>
+          <w:rFonts w:ascii="Arial" w:hAnsi="Arial" w:cs="Arial"/>
+          <w:bCs/>
+          <w:sz w:val="20"/>
+          <w:szCs w:val="20"/>
+          <w:lang w:val="en-US"/>
+        </w:rPr>
+      </w:pPr>
+      <w:r>
+        <w:rPr>
+          <w:rFonts w:ascii="Arial" w:hAnsi="Arial" w:cs="Arial"/>
+          <w:bCs/>
+          <w:sz w:val="20"/>
+          <w:szCs w:val="20"/>
+          <w:lang w:val="en-US"/>
+        </w:rPr>
+        <w:t>710-4465, 25</w:t>
+      </w:r>
+    </w:p>
+    <w:p>
+      <w:pPr>
+        <w:pStyle w:val="Almindeligtekst"/>
+        <w:rPr>
+          <w:rFonts w:ascii="Arial" w:hAnsi="Arial" w:cs="Arial"/>
+          <w:bCs/>
+          <w:sz w:val="20"/>
+          <w:szCs w:val="20"/>
+          <w:lang w:val="en-US"/>
+        </w:rPr>
+      </w:pPr>
+      <w:r>
+        <w:rPr>
+          <w:rFonts w:ascii="Arial" w:hAnsi="Arial" w:cs="Arial"/>
+          <w:bCs/>
+          <w:sz w:val="20"/>
+          <w:szCs w:val="20"/>
+          <w:lang w:val="en-US"/>
+        </w:rPr>
+        <w:t>670-8823, 25</w:t>
+      </w:r>
+    </w:p>
+    <w:p>
+      <w:pPr>
+        <w:pStyle w:val="Almindeligtekst"/>
+        <w:rPr>
+          <w:sz w:val="22"/>
+          <w:szCs w:val="22"/>
+          <w:lang w:val="en-US" w:eastAsia="en-US"/>
+        </w:rPr>
+      </w:pPr>
+      <w:r>
+        <w:rPr>
+          <w:sz w:val="22"/>
+          <w:szCs w:val="22"/>
+          <w:lang w:val="en-US" w:eastAsia="en-US"/>
+        </w:rPr>
+        <w:t>Farnell</w:t>
+      </w:r>
+      <w:r>
+        <w:rPr>
+          <w:sz w:val="22"/>
+          <w:szCs w:val="22"/>
+          <w:lang w:val="en-US" w:eastAsia="en-US"/>
+        </w:rPr>
+        <w:t xml:space="preserve"> Components:</w:t>
+      </w:r>
+    </w:p>
+    <w:p>
+      <w:pPr>
+        <w:pStyle w:val="Almindeligtekst"/>
+        <w:rPr>
+          <w:sz w:val="22"/>
+          <w:szCs w:val="22"/>
+          <w:lang w:val="en-US" w:eastAsia="en-US"/>
+        </w:rPr>
+      </w:pPr>
+      <w:r>
+        <w:rPr>
+          <w:rFonts w:ascii="Arial" w:hAnsi="Arial" w:cs="Arial"/>
+          <w:color w:val="000000"/>
+          <w:sz w:val="20"/>
+          <w:szCs w:val="20"/>
+          <w:shd w:val="clear" w:color="auto" w:fill="FFFFFF"/>
+        </w:rPr>
+        <w:t>2564440</w:t>
+      </w:r>
+      <w:r>
+        <w:rPr>
+          <w:rFonts w:ascii="Arial" w:hAnsi="Arial" w:cs="Arial"/>
+          <w:color w:val="000000"/>
+          <w:sz w:val="20"/>
+          <w:szCs w:val="20"/>
+          <w:shd w:val="clear" w:color="auto" w:fill="FFFFFF"/>
+        </w:rPr>
+        <w:t>, 2</w:t>
+      </w:r>
+    </w:p>
+    <w:p>
+      <w:pPr>
+        <w:pStyle w:val="Almindeligtekst"/>
+        <w:rPr>
+          <w:rFonts w:ascii="Arial" w:hAnsi="Arial" w:cs="Arial"/>
+          <w:sz w:val="20"/>
+          <w:szCs w:val="20"/>
+          <w:lang w:val="en-US"/>
+        </w:rPr>
+      </w:pPr>
+      <w:r>
+        <w:rPr>
+          <w:rFonts w:ascii="Arial" w:hAnsi="Arial" w:cs="Arial"/>
+          <w:sz w:val="20"/>
+          <w:szCs w:val="20"/>
+          <w:lang w:val="en-US"/>
+        </w:rPr>
+        <w:t>1696320, 2</w:t>
+      </w:r>
+    </w:p>
+    <w:p>
+      <w:pPr>
+        <w:pStyle w:val="Almindeligtekst"/>
+        <w:rPr>
+          <w:rFonts w:ascii="Arial" w:hAnsi="Arial" w:cs="Arial"/>
+          <w:sz w:val="20"/>
+          <w:szCs w:val="20"/>
+          <w:lang w:val="en-US"/>
+        </w:rPr>
+      </w:pPr>
+      <w:r>
+        <w:rPr>
+          <w:rFonts w:ascii="Arial" w:hAnsi="Arial" w:cs="Arial"/>
+          <w:sz w:val="20"/>
+          <w:szCs w:val="20"/>
+          <w:lang w:val="en-US"/>
+        </w:rPr>
+        <w:t xml:space="preserve">2420070, </w:t>
+      </w:r>
+      <w:r>
+        <w:rPr>
+          <w:rFonts w:ascii="Arial" w:hAnsi="Arial" w:cs="Arial"/>
+          <w:sz w:val="20"/>
+          <w:szCs w:val="20"/>
+          <w:lang w:val="en-US"/>
+        </w:rPr>
+        <w:t>4</w:t>
+      </w:r>
+    </w:p>
+    <w:p>
+      <w:pPr>
+        <w:pStyle w:val="Almindeligtekst"/>
+        <w:rPr>
+          <w:lang w:val="en-US"/>
+        </w:rPr>
+      </w:pPr>
+      <w:r>
+        <w:rPr>
+          <w:rFonts w:ascii="Arial" w:hAnsi="Arial" w:cs="Arial"/>
+          <w:sz w:val="20"/>
+          <w:szCs w:val="20"/>
+          <w:lang w:val="en-US"/>
+        </w:rPr>
+        <w:t>2690217, 4</w:t>
+      </w:r>
+    </w:p>
+    <w:p>
+      <w:pPr>
         <w:rPr>
           <w:color w:val="00B050"/>
           <w:lang w:val="en-US"/>
         </w:rPr>
-        <w:t>ponents Shopping Basket:</w:t>
+      </w:pPr>
+      <w:r>
+        <w:rPr>
+          <w:color w:val="00B050"/>
+          <w:lang w:val="en-US"/>
+        </w:rPr>
+        <w:t>Example from RS Components Shopping Basket:</w:t>
       </w:r>
     </w:p>
     <w:p>
@@ -628,7 +658,7 @@
             <v:path o:extrusionok="f" gradientshapeok="t" o:connecttype="rect"/>
             <o:lock v:ext="edit" aspectratio="t"/>
           </v:shapetype>
-          <v:shape id="_x0000_i1032" type="#_x0000_t75" style="width:18pt;height:15.6pt" o:ole="">
+          <v:shape id="_x0000_i1032" type="#_x0000_t75" style="width:17.7pt;height:15.6pt" o:ole="">
             <v:imagedata r:id="rId6" o:title=""/>
           </v:shape>
           <w:control r:id="rId7" w:name="DefaultOcxName" w:shapeid="_x0000_i1032"/>
@@ -690,7 +720,7 @@
           <w:szCs w:val="18"/>
         </w:rPr>
         <w:object w:dxaOrig="225" w:dyaOrig="225">
-          <v:shape id="_x0000_i1035" type="#_x0000_t75" style="width:18pt;height:15.6pt" o:ole="">
+          <v:shape id="_x0000_i1035" type="#_x0000_t75" style="width:17.7pt;height:15.6pt" o:ole="">
             <v:imagedata r:id="rId9" o:title=""/>
           </v:shape>
           <w:control r:id="rId10" w:name="DefaultOcxName1" w:shapeid="_x0000_i1035"/>
@@ -729,10 +759,10 @@
           <w:szCs w:val="18"/>
         </w:rPr>
         <w:object w:dxaOrig="225" w:dyaOrig="225">
-          <v:shape id="_x0000_i1042" type="#_x0000_t75" style="width:132.6pt;height:59.4pt" o:ole="">
+          <v:shape id="_x0000_i1039" type="#_x0000_t75" style="width:150.6pt;height:57.3pt" o:ole="">
             <v:imagedata r:id="rId12" o:title=""/>
           </v:shape>
-          <w:control r:id="rId13" w:name="DefaultOcxName2" w:shapeid="_x0000_i1042"/>
+          <w:control r:id="rId13" w:name="DefaultOcxName2" w:shapeid="_x0000_i1039"/>
         </w:object>
       </w:r>
     </w:p>
@@ -1640,13 +1670,13 @@
     <w:name w:val="Normal"/>
     <w:qFormat/>
   </w:style>
-  <w:style w:type="character" w:default="1" w:styleId="Fuentedeprrafopredeter">
+  <w:style w:type="character" w:default="1" w:styleId="Standardskrifttypeiafsnit">
     <w:name w:val="Default Paragraph Font"/>
     <w:uiPriority w:val="1"/>
     <w:semiHidden/>
     <w:unhideWhenUsed/>
   </w:style>
-  <w:style w:type="table" w:default="1" w:styleId="Tablanormal">
+  <w:style w:type="table" w:default="1" w:styleId="Tabel-Normal">
     <w:name w:val="Normal Table"/>
     <w:uiPriority w:val="99"/>
     <w:semiHidden/>
@@ -1661,16 +1691,16 @@
       </w:tblCellMar>
     </w:tblPr>
   </w:style>
-  <w:style w:type="numbering" w:default="1" w:styleId="Sinlista">
+  <w:style w:type="numbering" w:default="1" w:styleId="Ingenoversigt">
     <w:name w:val="No List"/>
     <w:uiPriority w:val="99"/>
     <w:semiHidden/>
     <w:unhideWhenUsed/>
   </w:style>
-  <w:style w:type="paragraph" w:styleId="Textosinformato">
+  <w:style w:type="paragraph" w:styleId="Almindeligtekst">
     <w:name w:val="Plain Text"/>
     <w:basedOn w:val="Normal"/>
-    <w:link w:val="TextosinformatoCar"/>
+    <w:link w:val="AlmindeligtekstTegn"/>
     <w:uiPriority w:val="99"/>
     <w:unhideWhenUsed/>
     <w:rsid w:val="00D925A8"/>
@@ -1685,10 +1715,10 @@
       <w:lang w:eastAsia="zh-CN"/>
     </w:rPr>
   </w:style>
-  <w:style w:type="character" w:customStyle="1" w:styleId="TextosinformatoCar">
-    <w:name w:val="Texto sin formato Car"/>
-    <w:basedOn w:val="Fuentedeprrafopredeter"/>
-    <w:link w:val="Textosinformato"/>
+  <w:style w:type="character" w:customStyle="1" w:styleId="AlmindeligtekstTegn">
+    <w:name w:val="Almindelig tekst Tegn"/>
+    <w:basedOn w:val="Standardskrifttypeiafsnit"/>
+    <w:link w:val="Almindeligtekst"/>
     <w:uiPriority w:val="99"/>
     <w:rsid w:val="00D925A8"/>
     <w:rPr>
@@ -1698,7 +1728,7 @@
       <w:lang w:eastAsia="zh-CN"/>
     </w:rPr>
   </w:style>
-  <w:style w:type="paragraph" w:styleId="Prrafodelista">
+  <w:style w:type="paragraph" w:styleId="Listeafsnit">
     <w:name w:val="List Paragraph"/>
     <w:basedOn w:val="Normal"/>
     <w:uiPriority w:val="34"/>
@@ -1711,12 +1741,12 @@
   </w:style>
   <w:style w:type="character" w:customStyle="1" w:styleId="togglethisbtnstate">
     <w:name w:val="togglethisbtnstate"/>
-    <w:basedOn w:val="Fuentedeprrafopredeter"/>
+    <w:basedOn w:val="Standardskrifttypeiafsnit"/>
     <w:rsid w:val="0047356B"/>
   </w:style>
-  <w:style w:type="character" w:styleId="Hipervnculo">
+  <w:style w:type="character" w:styleId="Hyperlink">
     <w:name w:val="Hyperlink"/>
-    <w:basedOn w:val="Fuentedeprrafopredeter"/>
+    <w:basedOn w:val="Standardskrifttypeiafsnit"/>
     <w:uiPriority w:val="99"/>
     <w:semiHidden/>
     <w:unhideWhenUsed/>
@@ -1728,14 +1758,14 @@
   </w:style>
   <w:style w:type="character" w:customStyle="1" w:styleId="defaulttext">
     <w:name w:val="defaulttext"/>
-    <w:basedOn w:val="Fuentedeprrafopredeter"/>
+    <w:basedOn w:val="Standardskrifttypeiafsnit"/>
     <w:rsid w:val="0047356B"/>
   </w:style>
-  <w:style w:type="paragraph" w:styleId="z-Principiodelformulario">
+  <w:style w:type="paragraph" w:styleId="z-verstiformularen">
     <w:name w:val="HTML Top of Form"/>
     <w:basedOn w:val="Normal"/>
     <w:next w:val="Normal"/>
-    <w:link w:val="z-PrincipiodelformularioCar"/>
+    <w:link w:val="z-verstiformularenTegn"/>
     <w:hidden/>
     <w:uiPriority w:val="99"/>
     <w:semiHidden/>
@@ -1755,10 +1785,10 @@
       <w:szCs w:val="16"/>
     </w:rPr>
   </w:style>
-  <w:style w:type="character" w:customStyle="1" w:styleId="z-PrincipiodelformularioCar">
-    <w:name w:val="z-Principio del formulario Car"/>
-    <w:basedOn w:val="Fuentedeprrafopredeter"/>
-    <w:link w:val="z-Principiodelformulario"/>
+  <w:style w:type="character" w:customStyle="1" w:styleId="z-verstiformularenTegn">
+    <w:name w:val="z-Øverst i formularen Tegn"/>
+    <w:basedOn w:val="Standardskrifttypeiafsnit"/>
+    <w:link w:val="z-verstiformularen"/>
     <w:uiPriority w:val="99"/>
     <w:semiHidden/>
     <w:rsid w:val="00B4698A"/>
@@ -1769,11 +1799,11 @@
       <w:szCs w:val="16"/>
     </w:rPr>
   </w:style>
-  <w:style w:type="paragraph" w:styleId="z-Finaldelformulario">
+  <w:style w:type="paragraph" w:styleId="z-Nederstiformularen">
     <w:name w:val="HTML Bottom of Form"/>
     <w:basedOn w:val="Normal"/>
     <w:next w:val="Normal"/>
-    <w:link w:val="z-FinaldelformularioCar"/>
+    <w:link w:val="z-NederstiformularenTegn"/>
     <w:hidden/>
     <w:uiPriority w:val="99"/>
     <w:semiHidden/>
@@ -1793,10 +1823,10 @@
       <w:szCs w:val="16"/>
     </w:rPr>
   </w:style>
-  <w:style w:type="character" w:customStyle="1" w:styleId="z-FinaldelformularioCar">
-    <w:name w:val="z-Final del formulario Car"/>
-    <w:basedOn w:val="Fuentedeprrafopredeter"/>
-    <w:link w:val="z-Finaldelformulario"/>
+  <w:style w:type="character" w:customStyle="1" w:styleId="z-NederstiformularenTegn">
+    <w:name w:val="z-Nederst i formularen Tegn"/>
+    <w:basedOn w:val="Standardskrifttypeiafsnit"/>
+    <w:link w:val="z-Nederstiformularen"/>
     <w:uiPriority w:val="99"/>
     <w:semiHidden/>
     <w:rsid w:val="00B4698A"/>
@@ -2112,7 +2142,7 @@
 </file>
 
 <file path=customXml/itemProps1.xml><?xml version="1.0" encoding="utf-8"?>
-<ds:datastoreItem xmlns:ds="http://schemas.openxmlformats.org/officeDocument/2006/customXml" ds:itemID="{D08840ED-1195-4041-B575-E9F8FE92CA5C}">
+<ds:datastoreItem xmlns:ds="http://schemas.openxmlformats.org/officeDocument/2006/customXml" ds:itemID="{A01843EB-29FD-4BE9-A981-B9EE99A406E6}">
   <ds:schemaRefs>
     <ds:schemaRef ds:uri="http://schemas.openxmlformats.org/officeDocument/2006/bibliography"/>
   </ds:schemaRefs>

</xml_diff>

<commit_message>
Updated with 5V/1A supply
</commit_message>
<xml_diff>
--- a/Design/Interface board/2019_02_26Component-request.docx
+++ b/Design/Interface board/2019_02_26Component-request.docx
@@ -317,223 +317,248 @@
         </w:rPr>
         <w:t>154-8178, 5</w:t>
       </w:r>
+    </w:p>
+    <w:p>
+      <w:pPr>
+        <w:pStyle w:val="Almindeligtekst"/>
+        <w:rPr>
+          <w:rFonts w:ascii="Arial" w:hAnsi="Arial" w:cs="Arial"/>
+          <w:sz w:val="20"/>
+          <w:szCs w:val="20"/>
+          <w:lang w:val="en-US"/>
+        </w:rPr>
+      </w:pPr>
+      <w:r>
+        <w:rPr>
+          <w:rFonts w:ascii="Arial" w:hAnsi="Arial" w:cs="Arial"/>
+          <w:sz w:val="20"/>
+          <w:szCs w:val="20"/>
+          <w:lang w:val="en-US"/>
+        </w:rPr>
+        <w:t>807-4863, 10</w:t>
+      </w:r>
+    </w:p>
+    <w:p>
+      <w:pPr>
+        <w:pStyle w:val="Almindeligtekst"/>
+        <w:rPr>
+          <w:rFonts w:ascii="Arial" w:hAnsi="Arial" w:cs="Arial"/>
+          <w:bCs/>
+          <w:sz w:val="20"/>
+          <w:szCs w:val="20"/>
+          <w:lang w:val="en-US"/>
+        </w:rPr>
+      </w:pPr>
+      <w:r>
+        <w:rPr>
+          <w:rFonts w:ascii="Arial" w:hAnsi="Arial" w:cs="Arial"/>
+          <w:bCs/>
+          <w:sz w:val="20"/>
+          <w:szCs w:val="20"/>
+          <w:lang w:val="en-US"/>
+        </w:rPr>
+        <w:t>686-9489, 25</w:t>
+      </w:r>
+    </w:p>
+    <w:p>
+      <w:pPr>
+        <w:pStyle w:val="Almindeligtekst"/>
+        <w:rPr>
+          <w:rFonts w:ascii="Arial" w:hAnsi="Arial" w:cs="Arial"/>
+          <w:bCs/>
+          <w:sz w:val="20"/>
+          <w:szCs w:val="20"/>
+          <w:lang w:val="en-US"/>
+        </w:rPr>
+      </w:pPr>
+      <w:r>
+        <w:rPr>
+          <w:rFonts w:ascii="Arial" w:hAnsi="Arial" w:cs="Arial"/>
+          <w:bCs/>
+          <w:sz w:val="20"/>
+          <w:szCs w:val="20"/>
+          <w:lang w:val="en-US"/>
+        </w:rPr>
+        <w:t>151-3215, 25</w:t>
+      </w:r>
+    </w:p>
+    <w:p>
+      <w:pPr>
+        <w:pStyle w:val="Almindeligtekst"/>
+        <w:rPr>
+          <w:rFonts w:ascii="Arial" w:hAnsi="Arial" w:cs="Arial"/>
+          <w:bCs/>
+          <w:sz w:val="20"/>
+          <w:szCs w:val="20"/>
+          <w:lang w:val="en-US"/>
+        </w:rPr>
+      </w:pPr>
+      <w:r>
+        <w:rPr>
+          <w:rFonts w:ascii="Arial" w:hAnsi="Arial" w:cs="Arial"/>
+          <w:bCs/>
+          <w:sz w:val="20"/>
+          <w:szCs w:val="20"/>
+          <w:lang w:val="en-US"/>
+        </w:rPr>
+        <w:t>151-3205, 25</w:t>
+      </w:r>
+    </w:p>
+    <w:p>
+      <w:pPr>
+        <w:pStyle w:val="Almindeligtekst"/>
+        <w:rPr>
+          <w:rFonts w:ascii="Arial" w:hAnsi="Arial" w:cs="Arial"/>
+          <w:bCs/>
+          <w:sz w:val="20"/>
+          <w:szCs w:val="20"/>
+          <w:lang w:val="en-US"/>
+        </w:rPr>
+      </w:pPr>
+      <w:r>
+        <w:rPr>
+          <w:rFonts w:ascii="Arial" w:hAnsi="Arial" w:cs="Arial"/>
+          <w:bCs/>
+          <w:sz w:val="20"/>
+          <w:szCs w:val="20"/>
+          <w:lang w:val="en-US"/>
+        </w:rPr>
+        <w:t xml:space="preserve">171-1989, </w:t>
+      </w:r>
+      <w:r>
+        <w:rPr>
+          <w:rFonts w:ascii="Arial" w:hAnsi="Arial" w:cs="Arial"/>
+          <w:bCs/>
+          <w:sz w:val="20"/>
+          <w:szCs w:val="20"/>
+          <w:lang w:val="en-US"/>
+        </w:rPr>
+        <w:t>5</w:t>
+      </w:r>
+    </w:p>
+    <w:p>
+      <w:pPr>
+        <w:pStyle w:val="Almindeligtekst"/>
+        <w:rPr>
+          <w:rFonts w:ascii="Arial" w:hAnsi="Arial" w:cs="Arial"/>
+          <w:bCs/>
+          <w:sz w:val="20"/>
+          <w:szCs w:val="20"/>
+          <w:lang w:val="en-US"/>
+        </w:rPr>
+      </w:pPr>
+      <w:r>
+        <w:rPr>
+          <w:rFonts w:ascii="Arial" w:hAnsi="Arial" w:cs="Arial"/>
+          <w:bCs/>
+          <w:sz w:val="20"/>
+          <w:szCs w:val="20"/>
+          <w:lang w:val="en-US"/>
+        </w:rPr>
+        <w:t>710-4465, 25</w:t>
+      </w:r>
+    </w:p>
+    <w:p>
+      <w:pPr>
+        <w:pStyle w:val="Almindeligtekst"/>
+        <w:rPr>
+          <w:rFonts w:ascii="Arial" w:hAnsi="Arial" w:cs="Arial"/>
+          <w:bCs/>
+          <w:sz w:val="20"/>
+          <w:szCs w:val="20"/>
+          <w:lang w:val="en-US"/>
+        </w:rPr>
+      </w:pPr>
+      <w:r>
+        <w:rPr>
+          <w:rFonts w:ascii="Arial" w:hAnsi="Arial" w:cs="Arial"/>
+          <w:bCs/>
+          <w:sz w:val="20"/>
+          <w:szCs w:val="20"/>
+          <w:lang w:val="en-US"/>
+        </w:rPr>
+        <w:t>670-8823, 25</w:t>
+      </w:r>
+    </w:p>
+    <w:p>
+      <w:pPr>
+        <w:pStyle w:val="Almindeligtekst"/>
+        <w:rPr>
+          <w:rFonts w:ascii="Arial" w:hAnsi="Arial" w:cs="Arial"/>
+          <w:sz w:val="20"/>
+          <w:szCs w:val="20"/>
+          <w:lang w:val="en-US" w:eastAsia="en-US"/>
+        </w:rPr>
+      </w:pPr>
+      <w:r>
+        <w:rPr>
+          <w:rFonts w:ascii="Arial" w:hAnsi="Arial" w:cs="Arial"/>
+          <w:sz w:val="20"/>
+          <w:szCs w:val="20"/>
+          <w:lang w:val="en-US" w:eastAsia="en-US"/>
+        </w:rPr>
+        <w:t>Farnell</w:t>
+      </w:r>
+      <w:r>
+        <w:rPr>
+          <w:rFonts w:ascii="Arial" w:hAnsi="Arial" w:cs="Arial"/>
+          <w:sz w:val="20"/>
+          <w:szCs w:val="20"/>
+          <w:lang w:val="en-US" w:eastAsia="en-US"/>
+        </w:rPr>
+        <w:t xml:space="preserve"> Components:</w:t>
+      </w:r>
+    </w:p>
+    <w:p>
+      <w:pPr>
+        <w:pStyle w:val="Almindeligtekst"/>
+        <w:rPr>
+          <w:rFonts w:ascii="Arial" w:hAnsi="Arial" w:cs="Arial"/>
+          <w:sz w:val="20"/>
+          <w:szCs w:val="20"/>
+          <w:lang w:val="en-US" w:eastAsia="en-US"/>
+        </w:rPr>
+      </w:pPr>
+      <w:r>
+        <w:rPr>
+          <w:rFonts w:ascii="Arial" w:hAnsi="Arial" w:cs="Arial"/>
+          <w:color w:val="000000"/>
+          <w:sz w:val="20"/>
+          <w:szCs w:val="20"/>
+          <w:shd w:val="clear" w:color="auto" w:fill="FFFFFF"/>
+          <w:lang w:val="en-US"/>
+        </w:rPr>
+        <w:t>2564440, 2</w:t>
+      </w:r>
+    </w:p>
+    <w:p>
+      <w:pPr>
+        <w:pStyle w:val="Almindeligtekst"/>
+        <w:rPr>
+          <w:rFonts w:ascii="Arial" w:hAnsi="Arial" w:cs="Arial"/>
+          <w:sz w:val="20"/>
+          <w:szCs w:val="20"/>
+          <w:lang w:val="en-US"/>
+        </w:rPr>
+      </w:pPr>
+      <w:r>
+        <w:rPr>
+          <w:rFonts w:ascii="Arial" w:hAnsi="Arial" w:cs="Arial"/>
+          <w:color w:val="000000"/>
+          <w:sz w:val="20"/>
+          <w:szCs w:val="20"/>
+          <w:shd w:val="clear" w:color="auto" w:fill="FFFFFF"/>
+        </w:rPr>
+        <w:t>1696320</w:t>
+      </w:r>
       <w:bookmarkStart w:id="0" w:name="_GoBack"/>
       <w:bookmarkEnd w:id="0"/>
-    </w:p>
-    <w:p>
-      <w:pPr>
-        <w:pStyle w:val="Almindeligtekst"/>
-        <w:rPr>
-          <w:rFonts w:ascii="Arial" w:hAnsi="Arial" w:cs="Arial"/>
-          <w:sz w:val="20"/>
-          <w:szCs w:val="20"/>
-          <w:lang w:val="en-US"/>
-        </w:rPr>
-      </w:pPr>
-      <w:r>
-        <w:rPr>
-          <w:rFonts w:ascii="Arial" w:hAnsi="Arial" w:cs="Arial"/>
-          <w:sz w:val="20"/>
-          <w:szCs w:val="20"/>
-          <w:lang w:val="en-US"/>
-        </w:rPr>
-        <w:t>807-4863, 10</w:t>
-      </w:r>
-    </w:p>
-    <w:p>
-      <w:pPr>
-        <w:pStyle w:val="Almindeligtekst"/>
-        <w:rPr>
-          <w:rFonts w:ascii="Arial" w:hAnsi="Arial" w:cs="Arial"/>
-          <w:bCs/>
-          <w:sz w:val="20"/>
-          <w:szCs w:val="20"/>
-          <w:lang w:val="en-US"/>
-        </w:rPr>
-      </w:pPr>
-      <w:r>
-        <w:rPr>
-          <w:rFonts w:ascii="Arial" w:hAnsi="Arial" w:cs="Arial"/>
-          <w:bCs/>
-          <w:sz w:val="20"/>
-          <w:szCs w:val="20"/>
-          <w:lang w:val="en-US"/>
-        </w:rPr>
-        <w:t>686-9489, 25</w:t>
-      </w:r>
-    </w:p>
-    <w:p>
-      <w:pPr>
-        <w:pStyle w:val="Almindeligtekst"/>
-        <w:rPr>
-          <w:rFonts w:ascii="Arial" w:hAnsi="Arial" w:cs="Arial"/>
-          <w:bCs/>
-          <w:sz w:val="20"/>
-          <w:szCs w:val="20"/>
-          <w:lang w:val="en-US"/>
-        </w:rPr>
-      </w:pPr>
-      <w:r>
-        <w:rPr>
-          <w:rFonts w:ascii="Arial" w:hAnsi="Arial" w:cs="Arial"/>
-          <w:bCs/>
-          <w:sz w:val="20"/>
-          <w:szCs w:val="20"/>
-          <w:lang w:val="en-US"/>
-        </w:rPr>
-        <w:t>151-3215, 25</w:t>
-      </w:r>
-    </w:p>
-    <w:p>
-      <w:pPr>
-        <w:pStyle w:val="Almindeligtekst"/>
-        <w:rPr>
-          <w:rFonts w:ascii="Arial" w:hAnsi="Arial" w:cs="Arial"/>
-          <w:bCs/>
-          <w:sz w:val="20"/>
-          <w:szCs w:val="20"/>
-          <w:lang w:val="en-US"/>
-        </w:rPr>
-      </w:pPr>
-      <w:r>
-        <w:rPr>
-          <w:rFonts w:ascii="Arial" w:hAnsi="Arial" w:cs="Arial"/>
-          <w:bCs/>
-          <w:sz w:val="20"/>
-          <w:szCs w:val="20"/>
-          <w:lang w:val="en-US"/>
-        </w:rPr>
-        <w:t>151-3205, 25</w:t>
-      </w:r>
-    </w:p>
-    <w:p>
-      <w:pPr>
-        <w:pStyle w:val="Almindeligtekst"/>
-        <w:rPr>
-          <w:rFonts w:ascii="Arial" w:hAnsi="Arial" w:cs="Arial"/>
-          <w:bCs/>
-          <w:sz w:val="20"/>
-          <w:szCs w:val="20"/>
-          <w:lang w:val="en-US"/>
-        </w:rPr>
-      </w:pPr>
-      <w:r>
-        <w:rPr>
-          <w:rFonts w:ascii="Arial" w:hAnsi="Arial" w:cs="Arial"/>
-          <w:bCs/>
-          <w:sz w:val="20"/>
-          <w:szCs w:val="20"/>
-          <w:lang w:val="en-US"/>
-        </w:rPr>
-        <w:t xml:space="preserve">171-1989, </w:t>
-      </w:r>
-      <w:r>
-        <w:rPr>
-          <w:rFonts w:ascii="Arial" w:hAnsi="Arial" w:cs="Arial"/>
-          <w:bCs/>
-          <w:sz w:val="20"/>
-          <w:szCs w:val="20"/>
-          <w:lang w:val="en-US"/>
-        </w:rPr>
-        <w:t>5</w:t>
-      </w:r>
-    </w:p>
-    <w:p>
-      <w:pPr>
-        <w:pStyle w:val="Almindeligtekst"/>
-        <w:rPr>
-          <w:rFonts w:ascii="Arial" w:hAnsi="Arial" w:cs="Arial"/>
-          <w:bCs/>
-          <w:sz w:val="20"/>
-          <w:szCs w:val="20"/>
-          <w:lang w:val="en-US"/>
-        </w:rPr>
-      </w:pPr>
-      <w:r>
-        <w:rPr>
-          <w:rFonts w:ascii="Arial" w:hAnsi="Arial" w:cs="Arial"/>
-          <w:bCs/>
-          <w:sz w:val="20"/>
-          <w:szCs w:val="20"/>
-          <w:lang w:val="en-US"/>
-        </w:rPr>
-        <w:t>710-4465, 25</w:t>
-      </w:r>
-    </w:p>
-    <w:p>
-      <w:pPr>
-        <w:pStyle w:val="Almindeligtekst"/>
-        <w:rPr>
-          <w:rFonts w:ascii="Arial" w:hAnsi="Arial" w:cs="Arial"/>
-          <w:bCs/>
-          <w:sz w:val="20"/>
-          <w:szCs w:val="20"/>
-          <w:lang w:val="en-US"/>
-        </w:rPr>
-      </w:pPr>
-      <w:r>
-        <w:rPr>
-          <w:rFonts w:ascii="Arial" w:hAnsi="Arial" w:cs="Arial"/>
-          <w:bCs/>
-          <w:sz w:val="20"/>
-          <w:szCs w:val="20"/>
-          <w:lang w:val="en-US"/>
-        </w:rPr>
-        <w:t>670-8823, 25</w:t>
-      </w:r>
-    </w:p>
-    <w:p>
-      <w:pPr>
-        <w:pStyle w:val="Almindeligtekst"/>
-        <w:rPr>
-          <w:sz w:val="22"/>
-          <w:szCs w:val="22"/>
-          <w:lang w:val="en-US" w:eastAsia="en-US"/>
-        </w:rPr>
-      </w:pPr>
-      <w:r>
-        <w:rPr>
-          <w:sz w:val="22"/>
-          <w:szCs w:val="22"/>
-          <w:lang w:val="en-US" w:eastAsia="en-US"/>
-        </w:rPr>
-        <w:t>Farnell</w:t>
-      </w:r>
-      <w:r>
-        <w:rPr>
-          <w:sz w:val="22"/>
-          <w:szCs w:val="22"/>
-          <w:lang w:val="en-US" w:eastAsia="en-US"/>
-        </w:rPr>
-        <w:t xml:space="preserve"> Components:</w:t>
-      </w:r>
-    </w:p>
-    <w:p>
-      <w:pPr>
-        <w:pStyle w:val="Almindeligtekst"/>
-        <w:rPr>
-          <w:sz w:val="22"/>
-          <w:szCs w:val="22"/>
-          <w:lang w:val="en-US" w:eastAsia="en-US"/>
-        </w:rPr>
-      </w:pPr>
-      <w:r>
-        <w:rPr>
-          <w:rFonts w:ascii="Arial" w:hAnsi="Arial" w:cs="Arial"/>
-          <w:color w:val="000000"/>
-          <w:sz w:val="20"/>
-          <w:szCs w:val="20"/>
-          <w:shd w:val="clear" w:color="auto" w:fill="FFFFFF"/>
-        </w:rPr>
-        <w:t>2564440</w:t>
-      </w:r>
-      <w:r>
-        <w:rPr>
-          <w:rFonts w:ascii="Arial" w:hAnsi="Arial" w:cs="Arial"/>
-          <w:color w:val="000000"/>
-          <w:sz w:val="20"/>
-          <w:szCs w:val="20"/>
-          <w:shd w:val="clear" w:color="auto" w:fill="FFFFFF"/>
+      <w:r>
+        <w:rPr>
+          <w:rFonts w:ascii="Arial" w:hAnsi="Arial" w:cs="Arial"/>
+          <w:sz w:val="20"/>
+          <w:szCs w:val="20"/>
+          <w:lang w:val="en-US"/>
         </w:rPr>
         <w:t>, 2</w:t>
       </w:r>
@@ -555,26 +580,6 @@
           <w:szCs w:val="20"/>
           <w:lang w:val="en-US"/>
         </w:rPr>
-        <w:t>1696320, 2</w:t>
-      </w:r>
-    </w:p>
-    <w:p>
-      <w:pPr>
-        <w:pStyle w:val="Almindeligtekst"/>
-        <w:rPr>
-          <w:rFonts w:ascii="Arial" w:hAnsi="Arial" w:cs="Arial"/>
-          <w:sz w:val="20"/>
-          <w:szCs w:val="20"/>
-          <w:lang w:val="en-US"/>
-        </w:rPr>
-      </w:pPr>
-      <w:r>
-        <w:rPr>
-          <w:rFonts w:ascii="Arial" w:hAnsi="Arial" w:cs="Arial"/>
-          <w:sz w:val="20"/>
-          <w:szCs w:val="20"/>
-          <w:lang w:val="en-US"/>
-        </w:rPr>
         <w:t xml:space="preserve">2420070, </w:t>
       </w:r>
       <w:r>
@@ -591,6 +596,9 @@
       <w:pPr>
         <w:pStyle w:val="Almindeligtekst"/>
         <w:rPr>
+          <w:rFonts w:ascii="Arial" w:hAnsi="Arial" w:cs="Arial"/>
+          <w:sz w:val="20"/>
+          <w:szCs w:val="20"/>
           <w:lang w:val="en-US"/>
         </w:rPr>
       </w:pPr>
@@ -2142,7 +2150,7 @@
 </file>
 
 <file path=customXml/itemProps1.xml><?xml version="1.0" encoding="utf-8"?>
-<ds:datastoreItem xmlns:ds="http://schemas.openxmlformats.org/officeDocument/2006/customXml" ds:itemID="{A01843EB-29FD-4BE9-A981-B9EE99A406E6}">
+<ds:datastoreItem xmlns:ds="http://schemas.openxmlformats.org/officeDocument/2006/customXml" ds:itemID="{A689D607-7956-4AA3-BF25-0D96E174F71E}">
   <ds:schemaRefs>
     <ds:schemaRef ds:uri="http://schemas.openxmlformats.org/officeDocument/2006/bibliography"/>
   </ds:schemaRefs>

</xml_diff>